<commit_message>
Broke inventory but got party working
</commit_message>
<xml_diff>
--- a/2-page Game Vision.docx
+++ b/2-page Game Vision.docx
@@ -75,6 +75,10 @@
         <w:br/>
       </w:r>
       <w:r>
+        <w:rPr>
+          <w:b/>
+          <w:bCs/>
+        </w:rPr>
         <w:t>Setting:</w:t>
       </w:r>
     </w:p>
@@ -158,7 +162,13 @@
       </w:r>
       <w:r>
         <w:br/>
-        <w:t>Learn about the structure and system of the Confederacy of pirates.</w:t>
+        <w:t>Learn about the structure and system of the Confederacy of pirates</w:t>
+      </w:r>
+      <w:r>
+        <w:t xml:space="preserve"> through those encounters</w:t>
+      </w:r>
+      <w:r>
+        <w:t>.</w:t>
       </w:r>
       <w:r>
         <w:br/>
@@ -200,6 +210,11 @@
     </w:p>
     <w:p>
       <w:pPr>
+        <w:spacing w:after="0"/>
+      </w:pPr>
+    </w:p>
+    <w:p>
+      <w:pPr>
         <w:pStyle w:val="ListParagraph"/>
         <w:numPr>
           <w:ilvl w:val="0"/>
@@ -209,7 +224,15 @@
         <w:ind w:left="0"/>
       </w:pPr>
       <w:r>
-        <w:t>Pirate Mo Guanfu:</w:t>
+        <w:t xml:space="preserve">Pirate Mo </w:t>
+      </w:r>
+      <w:proofErr w:type="spellStart"/>
+      <w:r>
+        <w:t>Guanfu</w:t>
+      </w:r>
+      <w:proofErr w:type="spellEnd"/>
+      <w:r>
+        <w:t>:</w:t>
       </w:r>
     </w:p>
     <w:p>
@@ -225,14 +248,35 @@
         <w:spacing w:after="0"/>
       </w:pPr>
       <w:r>
-        <w:t>Players may encounter Mo Guanfu in various ways, perhaps witnessing his trial and hanging, or encountering him as an NPC.</w:t>
-      </w:r>
-    </w:p>
-    <w:p>
-      <w:pPr>
-        <w:spacing w:after="0"/>
-      </w:pPr>
-      <w:r>
+        <w:t xml:space="preserve">Players may encounter Mo </w:t>
+      </w:r>
+      <w:proofErr w:type="spellStart"/>
+      <w:r>
+        <w:t>Guanfu</w:t>
+      </w:r>
+      <w:proofErr w:type="spellEnd"/>
+      <w:r>
+        <w:t xml:space="preserve"> in various ways, perhaps witnessing his trial and hanging, or encountering him as an NPC.</w:t>
+      </w:r>
+    </w:p>
+    <w:p>
+      <w:pPr>
+        <w:spacing w:after="0"/>
+      </w:pPr>
+    </w:p>
+    <w:p>
+      <w:pPr>
+        <w:spacing w:after="0"/>
+        <w:rPr>
+          <w:b/>
+          <w:bCs/>
+        </w:rPr>
+      </w:pPr>
+      <w:r>
+        <w:rPr>
+          <w:b/>
+          <w:bCs/>
+        </w:rPr>
         <w:t>Game Features:</w:t>
       </w:r>
     </w:p>
@@ -272,7 +316,15 @@
       </w:r>
       <w:r>
         <w:br/>
-        <w:t xml:space="preserve">I will be using the free Easy Leaderboard by Lootlocker extension for Gamemaker Studio 2 to </w:t>
+        <w:t xml:space="preserve">I will be using the free Easy Leaderboard by </w:t>
+      </w:r>
+      <w:proofErr w:type="spellStart"/>
+      <w:r>
+        <w:t>Lootlocker</w:t>
+      </w:r>
+      <w:proofErr w:type="spellEnd"/>
+      <w:r>
+        <w:t xml:space="preserve"> extension for Gamemaker Studio 2 to </w:t>
       </w:r>
       <w:r>
         <w:t>implement</w:t>
@@ -317,6 +369,7 @@
         <w:spacing w:after="0"/>
       </w:pPr>
       <w:r>
+        <w:lastRenderedPageBreak/>
         <w:t>Emphasis on strategy and historical accuracy</w:t>
       </w:r>
       <w:r>
@@ -620,7 +673,21 @@
           <w:b/>
           <w:bCs/>
         </w:rPr>
-        <w:t>Alliance/Relationship Meter:</w:t>
+        <w:t>Relationship</w:t>
+      </w:r>
+      <w:r>
+        <w:rPr>
+          <w:b/>
+          <w:bCs/>
+        </w:rPr>
+        <w:t xml:space="preserve">/Trade </w:t>
+      </w:r>
+      <w:r>
+        <w:rPr>
+          <w:b/>
+          <w:bCs/>
+        </w:rPr>
+        <w:t>Meter:</w:t>
       </w:r>
     </w:p>
     <w:p>
@@ -637,6 +704,9 @@
       </w:pPr>
       <w:r>
         <w:t>Diplomatic choices affect gameplay and trade opportunities.</w:t>
+      </w:r>
+      <w:r>
+        <w:t xml:space="preserve"> Some ratings must be improved to open trade with another merchant through dialog and gifts or other appropriate actions.</w:t>
       </w:r>
     </w:p>
     <w:p>
@@ -681,6 +751,10 @@
       <w:r>
         <w:t>Player choices influence the level of attention from authorities.</w:t>
       </w:r>
+      <w:r>
+        <w:br/>
+        <w:t>Shows Qing policy and how the government operated and dealt with trade and pirates.</w:t>
+      </w:r>
     </w:p>
     <w:p>
       <w:pPr>
@@ -713,11 +787,6 @@
       <w:pPr>
         <w:spacing w:after="0"/>
       </w:pPr>
-    </w:p>
-    <w:p>
-      <w:pPr>
-        <w:spacing w:after="0"/>
-      </w:pPr>
       <w:r>
         <w:t>Enforce or get taxed by pirate taxation systems</w:t>
       </w:r>
@@ -737,6 +806,9 @@
       </w:r>
       <w:r>
         <w:t>and the Qing Dynasty.</w:t>
+      </w:r>
+      <w:r>
+        <w:t xml:space="preserve"> Taxation in the form of documents confirming taxes paid to pirates can be used to pass safely through pirate inhabited waters.</w:t>
       </w:r>
     </w:p>
     <w:p>
@@ -779,6 +851,7 @@
         <w:spacing w:after="0"/>
       </w:pPr>
       <w:r>
+        <w:lastRenderedPageBreak/>
         <w:t>Navigate the challenges and opportunities presented by these key locations.</w:t>
       </w:r>
     </w:p>
@@ -822,7 +895,6 @@
         <w:spacing w:after="0"/>
       </w:pPr>
       <w:r>
-        <w:lastRenderedPageBreak/>
         <w:t>Historical events influence the player's opportunities and challenges.</w:t>
       </w:r>
     </w:p>

</xml_diff>